<commit_message>
Armazenado . . .
</commit_message>
<xml_diff>
--- a/Artigo PDS/documentacao.docx
+++ b/Artigo PDS/documentacao.docx
@@ -21,47 +21,7 @@
           <w:sz w:val="18"/>
           <w:szCs w:val="18"/>
         </w:rPr>
-        <w:t xml:space="preserve">A engenharia de software não deixou e nunca deixará de ser um fator resultando </w:t>
-      </w:r>
-      <w:proofErr w:type="spellStart"/>
-      <w:r>
-        <w:rPr>
-          <w:rFonts w:ascii="Arial" w:hAnsi="Arial" w:cs="Arial"/>
-          <w:color w:val="7B7B76"/>
-          <w:sz w:val="18"/>
-          <w:szCs w:val="18"/>
-        </w:rPr>
-        <w:t>sócio-tecnico</w:t>
-      </w:r>
-      <w:proofErr w:type="spellEnd"/>
-      <w:r>
-        <w:rPr>
-          <w:rFonts w:ascii="Arial" w:hAnsi="Arial" w:cs="Arial"/>
-          <w:color w:val="7B7B76"/>
-          <w:sz w:val="18"/>
-          <w:szCs w:val="18"/>
-        </w:rPr>
-        <w:t xml:space="preserve">. </w:t>
-      </w:r>
-      <w:proofErr w:type="spellStart"/>
-      <w:r>
-        <w:rPr>
-          <w:rFonts w:ascii="Arial" w:hAnsi="Arial" w:cs="Arial"/>
-          <w:color w:val="7B7B76"/>
-          <w:sz w:val="18"/>
-          <w:szCs w:val="18"/>
-        </w:rPr>
-        <w:t>Socio</w:t>
-      </w:r>
-      <w:proofErr w:type="spellEnd"/>
-      <w:r>
-        <w:rPr>
-          <w:rFonts w:ascii="Arial" w:hAnsi="Arial" w:cs="Arial"/>
-          <w:color w:val="7B7B76"/>
-          <w:sz w:val="18"/>
-          <w:szCs w:val="18"/>
-        </w:rPr>
-        <w:t xml:space="preserve"> pelo social,</w:t>
+        <w:t>A engenharia de software não deixou e nunca deixará de ser um fator resultando sócio-tecnico. Socio pelo social,</w:t>
       </w:r>
       <w:r>
         <w:rPr>
@@ -122,25 +82,7 @@
           <w:color w:val="222222"/>
           <w:shd w:val="clear" w:color="auto" w:fill="FFFFFF"/>
         </w:rPr>
-        <w:t xml:space="preserve"> conhecimento </w:t>
-      </w:r>
-      <w:proofErr w:type="spellStart"/>
-      <w:r>
-        <w:rPr>
-          <w:rFonts w:ascii="Arial" w:hAnsi="Arial" w:cs="Arial"/>
-          <w:color w:val="222222"/>
-          <w:shd w:val="clear" w:color="auto" w:fill="FFFFFF"/>
-        </w:rPr>
-        <w:t>a cerca</w:t>
-      </w:r>
-      <w:proofErr w:type="spellEnd"/>
-      <w:r>
-        <w:rPr>
-          <w:rFonts w:ascii="Arial" w:hAnsi="Arial" w:cs="Arial"/>
-          <w:color w:val="222222"/>
-          <w:shd w:val="clear" w:color="auto" w:fill="FFFFFF"/>
-        </w:rPr>
-        <w:t xml:space="preserve"> do sistema</w:t>
+        <w:t xml:space="preserve"> conhecimento a cerca do sistema</w:t>
       </w:r>
       <w:r>
         <w:rPr>
@@ -188,6 +130,161 @@
     </w:p>
     <w:p>
       <w:pPr>
+        <w:numPr>
+          <w:ilvl w:val="0"/>
+          <w:numId w:val="1"/>
+        </w:numPr>
+        <w:shd w:val="clear" w:color="auto" w:fill="FFFFFF"/>
+        <w:spacing w:before="100" w:beforeAutospacing="1" w:after="100" w:afterAutospacing="1" w:line="240" w:lineRule="auto"/>
+        <w:textAlignment w:val="baseline"/>
+        <w:rPr>
+          <w:rFonts w:ascii="Open Sans" w:eastAsia="Times New Roman" w:hAnsi="Open Sans" w:cs="Open Sans"/>
+          <w:color w:val="444444"/>
+          <w:sz w:val="21"/>
+          <w:szCs w:val="21"/>
+          <w:lang w:eastAsia="pt-BR"/>
+        </w:rPr>
+      </w:pPr>
+      <w:r>
+        <w:rPr>
+          <w:rFonts w:ascii="Verdana" w:hAnsi="Verdana"/>
+          <w:b/>
+          <w:i/>
+          <w:iCs/>
+          <w:color w:val="000000"/>
+          <w:szCs w:val="18"/>
+          <w:shd w:val="clear" w:color="auto" w:fill="FFFFFF"/>
+        </w:rPr>
+        <w:t xml:space="preserve">Deve </w:t>
+      </w:r>
+      <w:r>
+        <w:rPr>
+          <w:rFonts w:ascii="Open Sans" w:eastAsia="Times New Roman" w:hAnsi="Open Sans" w:cs="Open Sans"/>
+          <w:color w:val="444444"/>
+          <w:sz w:val="21"/>
+          <w:szCs w:val="21"/>
+          <w:lang w:eastAsia="pt-BR"/>
+        </w:rPr>
+        <w:t>Conhece processos de engenharia de software.</w:t>
+      </w:r>
+    </w:p>
+    <w:p>
+      <w:pPr>
+        <w:numPr>
+          <w:ilvl w:val="0"/>
+          <w:numId w:val="1"/>
+        </w:numPr>
+        <w:shd w:val="clear" w:color="auto" w:fill="FFFFFF"/>
+        <w:spacing w:before="100" w:beforeAutospacing="1" w:after="100" w:afterAutospacing="1" w:line="240" w:lineRule="auto"/>
+        <w:textAlignment w:val="baseline"/>
+        <w:rPr>
+          <w:rFonts w:ascii="Open Sans" w:eastAsia="Times New Roman" w:hAnsi="Open Sans" w:cs="Open Sans"/>
+          <w:color w:val="444444"/>
+          <w:sz w:val="21"/>
+          <w:szCs w:val="21"/>
+          <w:lang w:eastAsia="pt-BR"/>
+        </w:rPr>
+      </w:pPr>
+      <w:r>
+        <w:rPr>
+          <w:rFonts w:ascii="Open Sans" w:eastAsia="Times New Roman" w:hAnsi="Open Sans" w:cs="Open Sans"/>
+          <w:color w:val="444444"/>
+          <w:sz w:val="21"/>
+          <w:szCs w:val="21"/>
+          <w:lang w:eastAsia="pt-BR"/>
+        </w:rPr>
+        <w:t xml:space="preserve">Responsável </w:t>
+      </w:r>
+      <w:r>
+        <w:rPr>
+          <w:rFonts w:ascii="Open Sans" w:eastAsia="Times New Roman" w:hAnsi="Open Sans" w:cs="Open Sans"/>
+          <w:color w:val="444444"/>
+          <w:sz w:val="21"/>
+          <w:szCs w:val="21"/>
+          <w:lang w:eastAsia="pt-BR"/>
+        </w:rPr>
+        <w:t>É firme em relação à pressão e prazos.</w:t>
+      </w:r>
+    </w:p>
+    <w:p>
+      <w:pPr>
+        <w:numPr>
+          <w:ilvl w:val="0"/>
+          <w:numId w:val="1"/>
+        </w:numPr>
+        <w:shd w:val="clear" w:color="auto" w:fill="FFFFFF"/>
+        <w:spacing w:before="100" w:beforeAutospacing="1" w:after="100" w:afterAutospacing="1" w:line="240" w:lineRule="auto"/>
+        <w:textAlignment w:val="baseline"/>
+        <w:rPr>
+          <w:rFonts w:ascii="Open Sans" w:eastAsia="Times New Roman" w:hAnsi="Open Sans" w:cs="Open Sans"/>
+          <w:color w:val="444444"/>
+          <w:sz w:val="21"/>
+          <w:szCs w:val="21"/>
+          <w:lang w:eastAsia="pt-BR"/>
+        </w:rPr>
+      </w:pPr>
+      <w:r>
+        <w:rPr>
+          <w:rFonts w:ascii="Verdana" w:hAnsi="Verdana"/>
+          <w:b/>
+          <w:i/>
+          <w:iCs/>
+          <w:color w:val="000000"/>
+          <w:sz w:val="18"/>
+          <w:szCs w:val="18"/>
+          <w:shd w:val="clear" w:color="auto" w:fill="FFFFFF"/>
+        </w:rPr>
+        <w:t>Perfeccionismo</w:t>
+      </w:r>
+      <w:r>
+        <w:rPr>
+          <w:rFonts w:ascii="Verdana" w:hAnsi="Verdana"/>
+          <w:b/>
+          <w:i/>
+          <w:iCs/>
+          <w:color w:val="000000"/>
+          <w:sz w:val="18"/>
+          <w:szCs w:val="18"/>
+          <w:shd w:val="clear" w:color="auto" w:fill="FFFFFF"/>
+        </w:rPr>
+        <w:t xml:space="preserve"> - minucioso</w:t>
+      </w:r>
+      <w:bookmarkStart w:id="0" w:name="_GoBack"/>
+      <w:bookmarkEnd w:id="0"/>
+    </w:p>
+    <w:p>
+      <w:pPr>
+        <w:numPr>
+          <w:ilvl w:val="0"/>
+          <w:numId w:val="1"/>
+        </w:numPr>
+        <w:shd w:val="clear" w:color="auto" w:fill="FFFFFF"/>
+        <w:spacing w:before="100" w:beforeAutospacing="1" w:after="100" w:afterAutospacing="1" w:line="240" w:lineRule="auto"/>
+        <w:textAlignment w:val="baseline"/>
+        <w:rPr>
+          <w:rFonts w:ascii="Open Sans" w:eastAsia="Times New Roman" w:hAnsi="Open Sans" w:cs="Open Sans"/>
+          <w:color w:val="444444"/>
+          <w:sz w:val="21"/>
+          <w:szCs w:val="21"/>
+          <w:lang w:eastAsia="pt-BR"/>
+        </w:rPr>
+      </w:pPr>
+    </w:p>
+    <w:p>
+      <w:pPr>
+        <w:rPr>
+          <w:rFonts w:ascii="Verdana" w:hAnsi="Verdana"/>
+          <w:b/>
+          <w:i/>
+          <w:iCs/>
+          <w:color w:val="000000"/>
+          <w:szCs w:val="18"/>
+          <w:shd w:val="clear" w:color="auto" w:fill="FFFFFF"/>
+        </w:rPr>
+      </w:pPr>
+    </w:p>
+    <w:p>
+      <w:pPr>
         <w:rPr>
           <w:rFonts w:ascii="Verdana" w:hAnsi="Verdana"/>
           <w:i/>
@@ -201,16 +298,15 @@
       <w:r>
         <w:rPr>
           <w:rFonts w:ascii="Verdana" w:hAnsi="Verdana"/>
+          <w:b/>
           <w:i/>
           <w:iCs/>
           <w:color w:val="000000"/>
-          <w:sz w:val="18"/>
           <w:szCs w:val="18"/>
           <w:shd w:val="clear" w:color="auto" w:fill="FFFFFF"/>
         </w:rPr>
-        <w:t xml:space="preserve">Um bom engenheiro de software precisa ser persistente. E insistente? Persistente por poder, após um erro, tentar novamente de forma diferente, melhorada; aprendeu com o erro e não </w:t>
-      </w:r>
-      <w:proofErr w:type="gramStart"/>
+        <w:t>Habilidades</w:t>
+      </w:r>
       <w:r>
         <w:rPr>
           <w:rFonts w:ascii="Verdana" w:hAnsi="Verdana"/>
@@ -221,10 +317,39 @@
           <w:szCs w:val="18"/>
           <w:shd w:val="clear" w:color="auto" w:fill="FFFFFF"/>
         </w:rPr>
-        <w:t>torna-o</w:t>
-      </w:r>
-      <w:proofErr w:type="gramEnd"/>
-      <w:r>
+        <w:t>:</w:t>
+      </w:r>
+    </w:p>
+    <w:p>
+      <w:pPr>
+        <w:rPr>
+          <w:rFonts w:ascii="Verdana" w:hAnsi="Verdana"/>
+          <w:b/>
+          <w:i/>
+          <w:iCs/>
+          <w:color w:val="000000"/>
+          <w:sz w:val="18"/>
+          <w:szCs w:val="18"/>
+          <w:shd w:val="clear" w:color="auto" w:fill="FFFFFF"/>
+        </w:rPr>
+      </w:pPr>
+    </w:p>
+    <w:p>
+      <w:pPr>
+        <w:rPr>
+          <w:rFonts w:ascii="Verdana" w:hAnsi="Verdana"/>
+          <w:b/>
+          <w:i/>
+          <w:iCs/>
+          <w:color w:val="000000"/>
+          <w:sz w:val="18"/>
+          <w:szCs w:val="18"/>
+          <w:shd w:val="clear" w:color="auto" w:fill="FFFFFF"/>
+        </w:rPr>
+      </w:pPr>
+    </w:p>
+    <w:p>
+      <w:pPr>
         <w:rPr>
           <w:rFonts w:ascii="Verdana" w:hAnsi="Verdana"/>
           <w:i/>
@@ -234,8 +359,7 @@
           <w:szCs w:val="18"/>
           <w:shd w:val="clear" w:color="auto" w:fill="FFFFFF"/>
         </w:rPr>
-        <w:t xml:space="preserve"> a repetir. Um ser insistente não é produtivo, muito menos proativo. Insistir é tornar a fazer a mesma atividade, da mesma forma que a já fez – tendo sucesso ou fracasso naquilo que fez. Pode parecer contraditório, mas, um bom engenheiro de software precisa sob tudo de erros. De errar, e errar bastante. Porque é com os erros que se ganha experiência. Por </w:t>
-      </w:r>
+      </w:pPr>
       <w:r>
         <w:rPr>
           <w:rFonts w:ascii="Verdana" w:hAnsi="Verdana"/>
@@ -246,9 +370,8 @@
           <w:szCs w:val="18"/>
           <w:shd w:val="clear" w:color="auto" w:fill="FFFFFF"/>
         </w:rPr>
-        <w:t xml:space="preserve">George </w:t>
-      </w:r>
-      <w:proofErr w:type="spellStart"/>
+        <w:t xml:space="preserve">Um bom engenheiro de software precisa ser persistente. E insistente? Persistente por poder, após um erro, tentar novamente de forma diferente, melhorada; aprendeu com o erro e não torna-o a repetir. Um ser insistente não é produtivo, muito menos proativo. Insistir é tornar a fazer a mesma atividade, da mesma forma que a já fez – tendo sucesso ou fracasso naquilo que fez. Pode parecer contraditório, mas, um bom engenheiro de software precisa sob tudo de erros. De errar, e errar bastante. Porque é com os erros que se ganha experiência. Por </w:t>
+      </w:r>
       <w:r>
         <w:rPr>
           <w:rFonts w:ascii="Verdana" w:hAnsi="Verdana"/>
@@ -259,7 +382,7 @@
           <w:szCs w:val="18"/>
           <w:shd w:val="clear" w:color="auto" w:fill="FFFFFF"/>
         </w:rPr>
-        <w:t>Santay</w:t>
+        <w:t>George Santay</w:t>
       </w:r>
       <w:r>
         <w:rPr>
@@ -271,9 +394,8 @@
           <w:szCs w:val="18"/>
           <w:shd w:val="clear" w:color="auto" w:fill="FFFFFF"/>
         </w:rPr>
-        <w:t>ana</w:t>
-      </w:r>
-      <w:proofErr w:type="spellEnd"/>
+        <w:t xml:space="preserve">ana: "Aqueles que não conseguem </w:t>
+      </w:r>
       <w:r>
         <w:rPr>
           <w:rFonts w:ascii="Verdana" w:hAnsi="Verdana"/>
@@ -284,7 +406,7 @@
           <w:szCs w:val="18"/>
           <w:shd w:val="clear" w:color="auto" w:fill="FFFFFF"/>
         </w:rPr>
-        <w:t xml:space="preserve">: "Aqueles que não conseguem </w:t>
+        <w:t>Pas</w:t>
       </w:r>
       <w:r>
         <w:rPr>
@@ -296,33 +418,7 @@
           <w:szCs w:val="18"/>
           <w:shd w:val="clear" w:color="auto" w:fill="FFFFFF"/>
         </w:rPr>
-        <w:t>Pas</w:t>
-      </w:r>
-      <w:r>
-        <w:rPr>
-          <w:rFonts w:ascii="Verdana" w:hAnsi="Verdana"/>
-          <w:i/>
-          <w:iCs/>
-          <w:color w:val="000000"/>
-          <w:sz w:val="18"/>
-          <w:szCs w:val="18"/>
-          <w:shd w:val="clear" w:color="auto" w:fill="FFFFFF"/>
-        </w:rPr>
-        <w:t>sado são condenados a r</w:t>
-      </w:r>
-      <w:bookmarkStart w:id="0" w:name="_GoBack"/>
-      <w:bookmarkEnd w:id="0"/>
-      <w:r>
-        <w:rPr>
-          <w:rFonts w:ascii="Verdana" w:hAnsi="Verdana"/>
-          <w:i/>
-          <w:iCs/>
-          <w:color w:val="000000"/>
-          <w:sz w:val="18"/>
-          <w:szCs w:val="18"/>
-          <w:shd w:val="clear" w:color="auto" w:fill="FFFFFF"/>
-        </w:rPr>
-        <w:t>epeti-lo.</w:t>
+        <w:t>sado são condenados a repeti-lo.</w:t>
       </w:r>
       <w:r>
         <w:rPr>
@@ -505,7 +601,7 @@
           <w:szCs w:val="21"/>
           <w:lang w:eastAsia="pt-BR"/>
         </w:rPr>
-        <w:t>Tenta melhorar o tempo todo.</w:t>
+        <w:t>Sistemático.</w:t>
       </w:r>
     </w:p>
     <w:p>
@@ -533,7 +629,7 @@
           <w:szCs w:val="21"/>
           <w:lang w:eastAsia="pt-BR"/>
         </w:rPr>
-        <w:t>É apaixonado pela área.</w:t>
+        <w:t>Produtivo.</w:t>
       </w:r>
     </w:p>
     <w:p>
@@ -561,7 +657,7 @@
           <w:szCs w:val="21"/>
           <w:lang w:eastAsia="pt-BR"/>
         </w:rPr>
-        <w:t>Cabeça aberta.</w:t>
+        <w:t>Perseverante.</w:t>
       </w:r>
     </w:p>
     <w:p>
@@ -589,7 +685,7 @@
           <w:szCs w:val="21"/>
           <w:lang w:eastAsia="pt-BR"/>
         </w:rPr>
-        <w:t>Avalia o resultado das suas ações.</w:t>
+        <w:t>Curioso.</w:t>
       </w:r>
     </w:p>
     <w:p>
@@ -617,7 +713,7 @@
           <w:szCs w:val="21"/>
           <w:lang w:eastAsia="pt-BR"/>
         </w:rPr>
-        <w:t>Sistemático.</w:t>
+        <w:t>Aceita riscos.</w:t>
       </w:r>
     </w:p>
     <w:p>
@@ -645,7 +741,7 @@
           <w:szCs w:val="21"/>
           <w:lang w:eastAsia="pt-BR"/>
         </w:rPr>
-        <w:t>Produtivo.</w:t>
+        <w:t>Adaptável.</w:t>
       </w:r>
     </w:p>
     <w:p>
@@ -673,7 +769,8 @@
           <w:szCs w:val="21"/>
           <w:lang w:eastAsia="pt-BR"/>
         </w:rPr>
-        <w:t>Perseverante.</w:t>
+        <w:lastRenderedPageBreak/>
+        <w:t>Auto organizado.</w:t>
       </w:r>
     </w:p>
     <w:p>
@@ -701,7 +798,7 @@
           <w:szCs w:val="21"/>
           <w:lang w:eastAsia="pt-BR"/>
         </w:rPr>
-        <w:t>Trabalho duro.</w:t>
+        <w:t>Alinhado com o objetivo da empresa.</w:t>
       </w:r>
     </w:p>
     <w:p>
@@ -729,35 +826,76 @@
           <w:szCs w:val="21"/>
           <w:lang w:eastAsia="pt-BR"/>
         </w:rPr>
-        <w:t>Curioso.</w:t>
-      </w:r>
-    </w:p>
-    <w:p>
-      <w:pPr>
+        <w:t>Focado.</w:t>
+      </w:r>
+    </w:p>
+    <w:p>
+      <w:pPr>
+        <w:pStyle w:val="PargrafodaLista"/>
         <w:numPr>
           <w:ilvl w:val="0"/>
           <w:numId w:val="1"/>
         </w:numPr>
-        <w:shd w:val="clear" w:color="auto" w:fill="FFFFFF"/>
-        <w:spacing w:before="100" w:beforeAutospacing="1" w:after="100" w:afterAutospacing="1" w:line="240" w:lineRule="auto"/>
-        <w:textAlignment w:val="baseline"/>
-        <w:rPr>
-          <w:rFonts w:ascii="Open Sans" w:eastAsia="Times New Roman" w:hAnsi="Open Sans" w:cs="Open Sans"/>
-          <w:color w:val="444444"/>
-          <w:sz w:val="21"/>
-          <w:szCs w:val="21"/>
-          <w:lang w:eastAsia="pt-BR"/>
-        </w:rPr>
-      </w:pPr>
-      <w:r>
-        <w:rPr>
-          <w:rFonts w:ascii="Open Sans" w:eastAsia="Times New Roman" w:hAnsi="Open Sans" w:cs="Open Sans"/>
-          <w:color w:val="444444"/>
-          <w:sz w:val="21"/>
-          <w:szCs w:val="21"/>
-          <w:lang w:eastAsia="pt-BR"/>
-        </w:rPr>
-        <w:t>Aceita riscos.</w:t>
+        <w:rPr>
+          <w:rFonts w:ascii="Verdana" w:hAnsi="Verdana"/>
+          <w:b/>
+          <w:i/>
+          <w:iCs/>
+          <w:color w:val="000000"/>
+          <w:sz w:val="18"/>
+          <w:szCs w:val="18"/>
+          <w:shd w:val="clear" w:color="auto" w:fill="FFFFFF"/>
+        </w:rPr>
+      </w:pPr>
+      <w:r>
+        <w:rPr>
+          <w:rFonts w:ascii="Verdana" w:hAnsi="Verdana"/>
+          <w:i/>
+          <w:iCs/>
+          <w:color w:val="000000"/>
+          <w:sz w:val="18"/>
+          <w:szCs w:val="18"/>
+          <w:shd w:val="clear" w:color="auto" w:fill="FFFFFF"/>
+        </w:rPr>
+        <w:t xml:space="preserve">Visão – objetivos claros – </w:t>
+      </w:r>
+      <w:r>
+        <w:rPr>
+          <w:rFonts w:ascii="Verdana" w:hAnsi="Verdana"/>
+          <w:b/>
+          <w:i/>
+          <w:iCs/>
+          <w:color w:val="000000"/>
+          <w:sz w:val="18"/>
+          <w:szCs w:val="18"/>
+          <w:shd w:val="clear" w:color="auto" w:fill="FFFFFF"/>
+        </w:rPr>
+        <w:t>no</w:t>
+      </w:r>
+      <w:r>
+        <w:rPr>
+          <w:rFonts w:ascii="Verdana" w:hAnsi="Verdana"/>
+          <w:i/>
+          <w:iCs/>
+          <w:color w:val="000000"/>
+          <w:sz w:val="18"/>
+          <w:szCs w:val="18"/>
+          <w:shd w:val="clear" w:color="auto" w:fill="FFFFFF"/>
+        </w:rPr>
+        <w:t xml:space="preserve"> </w:t>
+      </w:r>
+      <w:r>
+        <w:rPr>
+          <w:rFonts w:ascii="Verdana" w:hAnsi="Verdana"/>
+          <w:b/>
+          <w:i/>
+          <w:iCs/>
+          <w:color w:val="000000"/>
+          <w:sz w:val="18"/>
+          <w:szCs w:val="18"/>
+          <w:shd w:val="clear" w:color="auto" w:fill="FFFFFF"/>
+        </w:rPr>
+        <w:t>levantamento de reisitos</w:t>
       </w:r>
     </w:p>
     <w:p>
@@ -785,7 +923,7 @@
           <w:szCs w:val="21"/>
           <w:lang w:eastAsia="pt-BR"/>
         </w:rPr>
-        <w:t>Adaptável.</w:t>
+        <w:t>É criativo.</w:t>
       </w:r>
     </w:p>
     <w:p>
@@ -813,7 +951,7 @@
           <w:szCs w:val="21"/>
           <w:lang w:eastAsia="pt-BR"/>
         </w:rPr>
-        <w:t>Auto organizado.</w:t>
+        <w:t>Antecipa necessidades.</w:t>
       </w:r>
     </w:p>
     <w:p>
@@ -841,7 +979,7 @@
           <w:szCs w:val="21"/>
           <w:lang w:eastAsia="pt-BR"/>
         </w:rPr>
-        <w:t>Toma ações de melhoria quando preciso.</w:t>
+        <w:t>Faz tradeoffs.</w:t>
       </w:r>
     </w:p>
     <w:p>
@@ -869,7 +1007,7 @@
           <w:szCs w:val="21"/>
           <w:lang w:eastAsia="pt-BR"/>
         </w:rPr>
-        <w:t>Alinhado com o objetivo da empresa.</w:t>
+        <w:t>Conhece bem o código.</w:t>
       </w:r>
     </w:p>
     <w:p>
@@ -897,7 +1035,7 @@
           <w:szCs w:val="21"/>
           <w:lang w:eastAsia="pt-BR"/>
         </w:rPr>
-        <w:t>Executa ações.</w:t>
+        <w:t>Cria software fácil de ser evoluído.</w:t>
       </w:r>
     </w:p>
     <w:p>
@@ -925,7 +1063,7 @@
           <w:szCs w:val="21"/>
           <w:lang w:eastAsia="pt-BR"/>
         </w:rPr>
-        <w:t>Tem orgulho da equipe e do produto que trabalha.</w:t>
+        <w:t>Pensa não só no curto prazo, mas também no longo prazo.</w:t>
       </w:r>
     </w:p>
     <w:p>
@@ -953,1059 +1091,6 @@
           <w:szCs w:val="21"/>
           <w:lang w:eastAsia="pt-BR"/>
         </w:rPr>
-        <w:t>Consegue transformar ideias em realidade.</w:t>
-      </w:r>
-    </w:p>
-    <w:p>
-      <w:pPr>
-        <w:numPr>
-          <w:ilvl w:val="0"/>
-          <w:numId w:val="1"/>
-        </w:numPr>
-        <w:shd w:val="clear" w:color="auto" w:fill="FFFFFF"/>
-        <w:spacing w:before="100" w:beforeAutospacing="1" w:after="100" w:afterAutospacing="1" w:line="240" w:lineRule="auto"/>
-        <w:textAlignment w:val="baseline"/>
-        <w:rPr>
-          <w:rFonts w:ascii="Open Sans" w:eastAsia="Times New Roman" w:hAnsi="Open Sans" w:cs="Open Sans"/>
-          <w:color w:val="444444"/>
-          <w:sz w:val="21"/>
-          <w:szCs w:val="21"/>
-          <w:lang w:eastAsia="pt-BR"/>
-        </w:rPr>
-      </w:pPr>
-      <w:r>
-        <w:rPr>
-          <w:rFonts w:ascii="Open Sans" w:eastAsia="Times New Roman" w:hAnsi="Open Sans" w:cs="Open Sans"/>
-          <w:color w:val="444444"/>
-          <w:sz w:val="21"/>
-          <w:szCs w:val="21"/>
-          <w:lang w:eastAsia="pt-BR"/>
-        </w:rPr>
-        <w:lastRenderedPageBreak/>
-        <w:t>Focado.</w:t>
-      </w:r>
-    </w:p>
-    <w:p>
-      <w:pPr>
-        <w:numPr>
-          <w:ilvl w:val="0"/>
-          <w:numId w:val="1"/>
-        </w:numPr>
-        <w:shd w:val="clear" w:color="auto" w:fill="FFFFFF"/>
-        <w:spacing w:before="100" w:beforeAutospacing="1" w:after="100" w:afterAutospacing="1" w:line="240" w:lineRule="auto"/>
-        <w:textAlignment w:val="baseline"/>
-        <w:rPr>
-          <w:rFonts w:ascii="Open Sans" w:eastAsia="Times New Roman" w:hAnsi="Open Sans" w:cs="Open Sans"/>
-          <w:color w:val="444444"/>
-          <w:sz w:val="21"/>
-          <w:szCs w:val="21"/>
-          <w:lang w:eastAsia="pt-BR"/>
-        </w:rPr>
-      </w:pPr>
-      <w:r>
-        <w:rPr>
-          <w:rFonts w:ascii="Open Sans" w:eastAsia="Times New Roman" w:hAnsi="Open Sans" w:cs="Open Sans"/>
-          <w:color w:val="444444"/>
-          <w:sz w:val="21"/>
-          <w:szCs w:val="21"/>
-          <w:lang w:eastAsia="pt-BR"/>
-        </w:rPr>
-        <w:t>Conhece as pessoas e a organização.</w:t>
-      </w:r>
-    </w:p>
-    <w:p>
-      <w:pPr>
-        <w:numPr>
-          <w:ilvl w:val="0"/>
-          <w:numId w:val="1"/>
-        </w:numPr>
-        <w:shd w:val="clear" w:color="auto" w:fill="FFFFFF"/>
-        <w:spacing w:before="100" w:beforeAutospacing="1" w:after="100" w:afterAutospacing="1" w:line="240" w:lineRule="auto"/>
-        <w:textAlignment w:val="baseline"/>
-        <w:rPr>
-          <w:rFonts w:ascii="Open Sans" w:eastAsia="Times New Roman" w:hAnsi="Open Sans" w:cs="Open Sans"/>
-          <w:color w:val="444444"/>
-          <w:sz w:val="21"/>
-          <w:szCs w:val="21"/>
-          <w:lang w:eastAsia="pt-BR"/>
-        </w:rPr>
-      </w:pPr>
-      <w:r>
-        <w:rPr>
-          <w:rFonts w:ascii="Open Sans" w:eastAsia="Times New Roman" w:hAnsi="Open Sans" w:cs="Open Sans"/>
-          <w:color w:val="444444"/>
-          <w:sz w:val="21"/>
-          <w:szCs w:val="21"/>
-          <w:lang w:eastAsia="pt-BR"/>
-        </w:rPr>
-        <w:t>Analisa uma situação nas suas diferentes perspectivas.</w:t>
-      </w:r>
-    </w:p>
-    <w:p>
-      <w:pPr>
-        <w:numPr>
-          <w:ilvl w:val="0"/>
-          <w:numId w:val="1"/>
-        </w:numPr>
-        <w:shd w:val="clear" w:color="auto" w:fill="FFFFFF"/>
-        <w:spacing w:before="100" w:beforeAutospacing="1" w:after="100" w:afterAutospacing="1" w:line="240" w:lineRule="auto"/>
-        <w:textAlignment w:val="baseline"/>
-        <w:rPr>
-          <w:rFonts w:ascii="Open Sans" w:eastAsia="Times New Roman" w:hAnsi="Open Sans" w:cs="Open Sans"/>
-          <w:color w:val="444444"/>
-          <w:sz w:val="21"/>
-          <w:szCs w:val="21"/>
-          <w:lang w:eastAsia="pt-BR"/>
-        </w:rPr>
-      </w:pPr>
-      <w:r>
-        <w:rPr>
-          <w:rFonts w:ascii="Open Sans" w:eastAsia="Times New Roman" w:hAnsi="Open Sans" w:cs="Open Sans"/>
-          <w:color w:val="444444"/>
-          <w:sz w:val="21"/>
-          <w:szCs w:val="21"/>
-          <w:lang w:eastAsia="pt-BR"/>
-        </w:rPr>
-        <w:t>Atualiza seus modelos mentais.</w:t>
-      </w:r>
-    </w:p>
-    <w:p>
-      <w:pPr>
-        <w:numPr>
-          <w:ilvl w:val="0"/>
-          <w:numId w:val="1"/>
-        </w:numPr>
-        <w:shd w:val="clear" w:color="auto" w:fill="FFFFFF"/>
-        <w:spacing w:before="100" w:beforeAutospacing="1" w:after="100" w:afterAutospacing="1" w:line="240" w:lineRule="auto"/>
-        <w:textAlignment w:val="baseline"/>
-        <w:rPr>
-          <w:rFonts w:ascii="Open Sans" w:eastAsia="Times New Roman" w:hAnsi="Open Sans" w:cs="Open Sans"/>
-          <w:color w:val="444444"/>
-          <w:sz w:val="21"/>
-          <w:szCs w:val="21"/>
-          <w:lang w:eastAsia="pt-BR"/>
-        </w:rPr>
-      </w:pPr>
-      <w:r>
-        <w:rPr>
-          <w:rFonts w:ascii="Open Sans" w:eastAsia="Times New Roman" w:hAnsi="Open Sans" w:cs="Open Sans"/>
-          <w:color w:val="444444"/>
-          <w:sz w:val="21"/>
-          <w:szCs w:val="21"/>
-          <w:lang w:eastAsia="pt-BR"/>
-        </w:rPr>
-        <w:t>Lida bem com complexidade.</w:t>
-      </w:r>
-    </w:p>
-    <w:p>
-      <w:pPr>
-        <w:numPr>
-          <w:ilvl w:val="0"/>
-          <w:numId w:val="1"/>
-        </w:numPr>
-        <w:shd w:val="clear" w:color="auto" w:fill="FFFFFF"/>
-        <w:spacing w:before="100" w:beforeAutospacing="1" w:after="100" w:afterAutospacing="1" w:line="240" w:lineRule="auto"/>
-        <w:textAlignment w:val="baseline"/>
-        <w:rPr>
-          <w:rFonts w:ascii="Open Sans" w:eastAsia="Times New Roman" w:hAnsi="Open Sans" w:cs="Open Sans"/>
-          <w:color w:val="444444"/>
-          <w:sz w:val="21"/>
-          <w:szCs w:val="21"/>
-          <w:lang w:eastAsia="pt-BR"/>
-        </w:rPr>
-      </w:pPr>
-      <w:r>
-        <w:rPr>
-          <w:rFonts w:ascii="Open Sans" w:eastAsia="Times New Roman" w:hAnsi="Open Sans" w:cs="Open Sans"/>
-          <w:color w:val="444444"/>
-          <w:sz w:val="21"/>
-          <w:szCs w:val="21"/>
-          <w:lang w:eastAsia="pt-BR"/>
-        </w:rPr>
-        <w:t>Conhece o domínio que trabalha.</w:t>
-      </w:r>
-    </w:p>
-    <w:p>
-      <w:pPr>
-        <w:numPr>
-          <w:ilvl w:val="0"/>
-          <w:numId w:val="1"/>
-        </w:numPr>
-        <w:shd w:val="clear" w:color="auto" w:fill="FFFFFF"/>
-        <w:spacing w:before="100" w:beforeAutospacing="1" w:after="100" w:afterAutospacing="1" w:line="240" w:lineRule="auto"/>
-        <w:textAlignment w:val="baseline"/>
-        <w:rPr>
-          <w:rFonts w:ascii="Open Sans" w:eastAsia="Times New Roman" w:hAnsi="Open Sans" w:cs="Open Sans"/>
-          <w:color w:val="444444"/>
-          <w:sz w:val="21"/>
-          <w:szCs w:val="21"/>
-          <w:lang w:eastAsia="pt-BR"/>
-        </w:rPr>
-      </w:pPr>
-      <w:r>
-        <w:rPr>
-          <w:rFonts w:ascii="Open Sans" w:eastAsia="Times New Roman" w:hAnsi="Open Sans" w:cs="Open Sans"/>
-          <w:color w:val="444444"/>
-          <w:sz w:val="21"/>
-          <w:szCs w:val="21"/>
-          <w:lang w:eastAsia="pt-BR"/>
-        </w:rPr>
-        <w:t>Conhece o negócio e os usuários.</w:t>
-      </w:r>
-    </w:p>
-    <w:p>
-      <w:pPr>
-        <w:numPr>
-          <w:ilvl w:val="0"/>
-          <w:numId w:val="1"/>
-        </w:numPr>
-        <w:shd w:val="clear" w:color="auto" w:fill="FFFFFF"/>
-        <w:spacing w:before="100" w:beforeAutospacing="1" w:after="100" w:afterAutospacing="1" w:line="240" w:lineRule="auto"/>
-        <w:textAlignment w:val="baseline"/>
-        <w:rPr>
-          <w:rFonts w:ascii="Open Sans" w:eastAsia="Times New Roman" w:hAnsi="Open Sans" w:cs="Open Sans"/>
-          <w:color w:val="444444"/>
-          <w:sz w:val="21"/>
-          <w:szCs w:val="21"/>
-          <w:lang w:eastAsia="pt-BR"/>
-        </w:rPr>
-      </w:pPr>
-      <w:r>
-        <w:rPr>
-          <w:rFonts w:ascii="Open Sans" w:eastAsia="Times New Roman" w:hAnsi="Open Sans" w:cs="Open Sans"/>
-          <w:color w:val="444444"/>
-          <w:sz w:val="21"/>
-          <w:szCs w:val="21"/>
-          <w:lang w:eastAsia="pt-BR"/>
-        </w:rPr>
-        <w:t>Conhece as ferramentas de trabalho.</w:t>
-      </w:r>
-    </w:p>
-    <w:p>
-      <w:pPr>
-        <w:numPr>
-          <w:ilvl w:val="0"/>
-          <w:numId w:val="1"/>
-        </w:numPr>
-        <w:shd w:val="clear" w:color="auto" w:fill="FFFFFF"/>
-        <w:spacing w:before="100" w:beforeAutospacing="1" w:after="100" w:afterAutospacing="1" w:line="240" w:lineRule="auto"/>
-        <w:textAlignment w:val="baseline"/>
-        <w:rPr>
-          <w:rFonts w:ascii="Open Sans" w:eastAsia="Times New Roman" w:hAnsi="Open Sans" w:cs="Open Sans"/>
-          <w:color w:val="444444"/>
-          <w:sz w:val="21"/>
-          <w:szCs w:val="21"/>
-          <w:lang w:eastAsia="pt-BR"/>
-        </w:rPr>
-      </w:pPr>
-      <w:r>
-        <w:rPr>
-          <w:rFonts w:ascii="Open Sans" w:eastAsia="Times New Roman" w:hAnsi="Open Sans" w:cs="Open Sans"/>
-          <w:color w:val="444444"/>
-          <w:sz w:val="21"/>
-          <w:szCs w:val="21"/>
-          <w:lang w:eastAsia="pt-BR"/>
-        </w:rPr>
-        <w:t>Conhece processos de engenharia de software.</w:t>
-      </w:r>
-    </w:p>
-    <w:p>
-      <w:pPr>
-        <w:numPr>
-          <w:ilvl w:val="0"/>
-          <w:numId w:val="1"/>
-        </w:numPr>
-        <w:shd w:val="clear" w:color="auto" w:fill="FFFFFF"/>
-        <w:spacing w:before="100" w:beforeAutospacing="1" w:after="100" w:afterAutospacing="1" w:line="240" w:lineRule="auto"/>
-        <w:textAlignment w:val="baseline"/>
-        <w:rPr>
-          <w:rFonts w:ascii="Open Sans" w:eastAsia="Times New Roman" w:hAnsi="Open Sans" w:cs="Open Sans"/>
-          <w:color w:val="444444"/>
-          <w:sz w:val="21"/>
-          <w:szCs w:val="21"/>
-          <w:lang w:eastAsia="pt-BR"/>
-        </w:rPr>
-      </w:pPr>
-      <w:r>
-        <w:rPr>
-          <w:rFonts w:ascii="Open Sans" w:eastAsia="Times New Roman" w:hAnsi="Open Sans" w:cs="Open Sans"/>
-          <w:color w:val="444444"/>
-          <w:sz w:val="21"/>
-          <w:szCs w:val="21"/>
-          <w:lang w:eastAsia="pt-BR"/>
-        </w:rPr>
-        <w:t>Cria modelos mentais para resolver problemas.</w:t>
-      </w:r>
-    </w:p>
-    <w:p>
-      <w:pPr>
-        <w:numPr>
-          <w:ilvl w:val="0"/>
-          <w:numId w:val="1"/>
-        </w:numPr>
-        <w:shd w:val="clear" w:color="auto" w:fill="FFFFFF"/>
-        <w:spacing w:before="100" w:beforeAutospacing="1" w:after="100" w:afterAutospacing="1" w:line="240" w:lineRule="auto"/>
-        <w:textAlignment w:val="baseline"/>
-        <w:rPr>
-          <w:rFonts w:ascii="Open Sans" w:eastAsia="Times New Roman" w:hAnsi="Open Sans" w:cs="Open Sans"/>
-          <w:color w:val="444444"/>
-          <w:sz w:val="21"/>
-          <w:szCs w:val="21"/>
-          <w:lang w:eastAsia="pt-BR"/>
-        </w:rPr>
-      </w:pPr>
-      <w:r>
-        <w:rPr>
-          <w:rFonts w:ascii="Open Sans" w:eastAsia="Times New Roman" w:hAnsi="Open Sans" w:cs="Open Sans"/>
-          <w:color w:val="444444"/>
-          <w:sz w:val="21"/>
-          <w:szCs w:val="21"/>
-          <w:lang w:eastAsia="pt-BR"/>
-        </w:rPr>
-        <w:t>Sempre coloca contexto quando fala com outros engenheiros.</w:t>
-      </w:r>
-    </w:p>
-    <w:p>
-      <w:pPr>
-        <w:numPr>
-          <w:ilvl w:val="0"/>
-          <w:numId w:val="1"/>
-        </w:numPr>
-        <w:shd w:val="clear" w:color="auto" w:fill="FFFFFF"/>
-        <w:spacing w:before="100" w:beforeAutospacing="1" w:after="100" w:afterAutospacing="1" w:line="240" w:lineRule="auto"/>
-        <w:textAlignment w:val="baseline"/>
-        <w:rPr>
-          <w:rFonts w:ascii="Open Sans" w:eastAsia="Times New Roman" w:hAnsi="Open Sans" w:cs="Open Sans"/>
-          <w:color w:val="444444"/>
-          <w:sz w:val="21"/>
-          <w:szCs w:val="21"/>
-          <w:lang w:eastAsia="pt-BR"/>
-        </w:rPr>
-      </w:pPr>
-      <w:r>
-        <w:rPr>
-          <w:rFonts w:ascii="Open Sans" w:eastAsia="Times New Roman" w:hAnsi="Open Sans" w:cs="Open Sans"/>
-          <w:color w:val="444444"/>
-          <w:sz w:val="21"/>
-          <w:szCs w:val="21"/>
-          <w:lang w:eastAsia="pt-BR"/>
-        </w:rPr>
-        <w:t>Compartilha seu sucesso com a equipe.</w:t>
-      </w:r>
-    </w:p>
-    <w:p>
-      <w:pPr>
-        <w:numPr>
-          <w:ilvl w:val="0"/>
-          <w:numId w:val="1"/>
-        </w:numPr>
-        <w:shd w:val="clear" w:color="auto" w:fill="FFFFFF"/>
-        <w:spacing w:before="100" w:beforeAutospacing="1" w:after="100" w:afterAutospacing="1" w:line="240" w:lineRule="auto"/>
-        <w:textAlignment w:val="baseline"/>
-        <w:rPr>
-          <w:rFonts w:ascii="Open Sans" w:eastAsia="Times New Roman" w:hAnsi="Open Sans" w:cs="Open Sans"/>
-          <w:color w:val="444444"/>
-          <w:sz w:val="21"/>
-          <w:szCs w:val="21"/>
-          <w:lang w:eastAsia="pt-BR"/>
-        </w:rPr>
-      </w:pPr>
-      <w:r>
-        <w:rPr>
-          <w:rFonts w:ascii="Open Sans" w:eastAsia="Times New Roman" w:hAnsi="Open Sans" w:cs="Open Sans"/>
-          <w:color w:val="444444"/>
-          <w:sz w:val="21"/>
-          <w:szCs w:val="21"/>
-          <w:lang w:eastAsia="pt-BR"/>
-        </w:rPr>
-        <w:t>Cria um ambiente seguro para trabalhar.</w:t>
-      </w:r>
-    </w:p>
-    <w:p>
-      <w:pPr>
-        <w:numPr>
-          <w:ilvl w:val="0"/>
-          <w:numId w:val="1"/>
-        </w:numPr>
-        <w:shd w:val="clear" w:color="auto" w:fill="FFFFFF"/>
-        <w:spacing w:before="100" w:beforeAutospacing="1" w:after="100" w:afterAutospacing="1" w:line="240" w:lineRule="auto"/>
-        <w:textAlignment w:val="baseline"/>
-        <w:rPr>
-          <w:rFonts w:ascii="Open Sans" w:eastAsia="Times New Roman" w:hAnsi="Open Sans" w:cs="Open Sans"/>
-          <w:color w:val="444444"/>
-          <w:sz w:val="21"/>
-          <w:szCs w:val="21"/>
-          <w:lang w:eastAsia="pt-BR"/>
-        </w:rPr>
-      </w:pPr>
-      <w:r>
-        <w:rPr>
-          <w:rFonts w:ascii="Open Sans" w:eastAsia="Times New Roman" w:hAnsi="Open Sans" w:cs="Open Sans"/>
-          <w:color w:val="444444"/>
-          <w:sz w:val="21"/>
-          <w:szCs w:val="21"/>
-          <w:lang w:eastAsia="pt-BR"/>
-        </w:rPr>
-        <w:t>Honesto.</w:t>
-      </w:r>
-    </w:p>
-    <w:p>
-      <w:pPr>
-        <w:numPr>
-          <w:ilvl w:val="0"/>
-          <w:numId w:val="1"/>
-        </w:numPr>
-        <w:shd w:val="clear" w:color="auto" w:fill="FFFFFF"/>
-        <w:spacing w:before="100" w:beforeAutospacing="1" w:after="100" w:afterAutospacing="1" w:line="240" w:lineRule="auto"/>
-        <w:textAlignment w:val="baseline"/>
-        <w:rPr>
-          <w:rFonts w:ascii="Open Sans" w:eastAsia="Times New Roman" w:hAnsi="Open Sans" w:cs="Open Sans"/>
-          <w:color w:val="444444"/>
-          <w:sz w:val="21"/>
-          <w:szCs w:val="21"/>
-          <w:lang w:eastAsia="pt-BR"/>
-        </w:rPr>
-      </w:pPr>
-      <w:r>
-        <w:rPr>
-          <w:rFonts w:ascii="Open Sans" w:eastAsia="Times New Roman" w:hAnsi="Open Sans" w:cs="Open Sans"/>
-          <w:color w:val="444444"/>
-          <w:sz w:val="21"/>
-          <w:szCs w:val="21"/>
-          <w:lang w:eastAsia="pt-BR"/>
-        </w:rPr>
-        <w:t>Consegue integrar diferentes contextos.</w:t>
-      </w:r>
-    </w:p>
-    <w:p>
-      <w:pPr>
-        <w:numPr>
-          <w:ilvl w:val="0"/>
-          <w:numId w:val="1"/>
-        </w:numPr>
-        <w:shd w:val="clear" w:color="auto" w:fill="FFFFFF"/>
-        <w:spacing w:before="100" w:beforeAutospacing="1" w:after="100" w:afterAutospacing="1" w:line="240" w:lineRule="auto"/>
-        <w:textAlignment w:val="baseline"/>
-        <w:rPr>
-          <w:rFonts w:ascii="Open Sans" w:eastAsia="Times New Roman" w:hAnsi="Open Sans" w:cs="Open Sans"/>
-          <w:color w:val="444444"/>
-          <w:sz w:val="21"/>
-          <w:szCs w:val="21"/>
-          <w:lang w:eastAsia="pt-BR"/>
-        </w:rPr>
-      </w:pPr>
-      <w:r>
-        <w:rPr>
-          <w:rFonts w:ascii="Open Sans" w:eastAsia="Times New Roman" w:hAnsi="Open Sans" w:cs="Open Sans"/>
-          <w:color w:val="444444"/>
-          <w:sz w:val="21"/>
-          <w:szCs w:val="21"/>
-          <w:lang w:eastAsia="pt-BR"/>
-        </w:rPr>
-        <w:t>Trabalha os outros com respeitos.</w:t>
-      </w:r>
-    </w:p>
-    <w:p>
-      <w:pPr>
-        <w:numPr>
-          <w:ilvl w:val="0"/>
-          <w:numId w:val="1"/>
-        </w:numPr>
-        <w:shd w:val="clear" w:color="auto" w:fill="FFFFFF"/>
-        <w:spacing w:before="100" w:beforeAutospacing="1" w:after="100" w:afterAutospacing="1" w:line="240" w:lineRule="auto"/>
-        <w:textAlignment w:val="baseline"/>
-        <w:rPr>
-          <w:rFonts w:ascii="Open Sans" w:eastAsia="Times New Roman" w:hAnsi="Open Sans" w:cs="Open Sans"/>
-          <w:color w:val="444444"/>
-          <w:sz w:val="21"/>
-          <w:szCs w:val="21"/>
-          <w:lang w:eastAsia="pt-BR"/>
-        </w:rPr>
-      </w:pPr>
-      <w:r>
-        <w:rPr>
-          <w:rFonts w:ascii="Open Sans" w:eastAsia="Times New Roman" w:hAnsi="Open Sans" w:cs="Open Sans"/>
-          <w:color w:val="444444"/>
-          <w:sz w:val="21"/>
-          <w:szCs w:val="21"/>
-          <w:lang w:eastAsia="pt-BR"/>
-        </w:rPr>
-        <w:t>Busca por contexto quando não entende a situação.</w:t>
-      </w:r>
-    </w:p>
-    <w:p>
-      <w:pPr>
-        <w:numPr>
-          <w:ilvl w:val="0"/>
-          <w:numId w:val="1"/>
-        </w:numPr>
-        <w:shd w:val="clear" w:color="auto" w:fill="FFFFFF"/>
-        <w:spacing w:before="100" w:beforeAutospacing="1" w:after="100" w:afterAutospacing="1" w:line="240" w:lineRule="auto"/>
-        <w:textAlignment w:val="baseline"/>
-        <w:rPr>
-          <w:rFonts w:ascii="Open Sans" w:eastAsia="Times New Roman" w:hAnsi="Open Sans" w:cs="Open Sans"/>
-          <w:color w:val="444444"/>
-          <w:sz w:val="21"/>
-          <w:szCs w:val="21"/>
-          <w:lang w:eastAsia="pt-BR"/>
-        </w:rPr>
-      </w:pPr>
-      <w:r>
-        <w:rPr>
-          <w:rFonts w:ascii="Open Sans" w:eastAsia="Times New Roman" w:hAnsi="Open Sans" w:cs="Open Sans"/>
-          <w:color w:val="444444"/>
-          <w:sz w:val="21"/>
-          <w:szCs w:val="21"/>
-          <w:lang w:eastAsia="pt-BR"/>
-        </w:rPr>
-        <w:t>Não torna uma briga pessoal.</w:t>
-      </w:r>
-    </w:p>
-    <w:p>
-      <w:pPr>
-        <w:numPr>
-          <w:ilvl w:val="0"/>
-          <w:numId w:val="1"/>
-        </w:numPr>
-        <w:shd w:val="clear" w:color="auto" w:fill="FFFFFF"/>
-        <w:spacing w:before="100" w:beforeAutospacing="1" w:after="100" w:afterAutospacing="1" w:line="240" w:lineRule="auto"/>
-        <w:textAlignment w:val="baseline"/>
-        <w:rPr>
-          <w:rFonts w:ascii="Open Sans" w:eastAsia="Times New Roman" w:hAnsi="Open Sans" w:cs="Open Sans"/>
-          <w:color w:val="444444"/>
-          <w:sz w:val="21"/>
-          <w:szCs w:val="21"/>
-          <w:lang w:eastAsia="pt-BR"/>
-        </w:rPr>
-      </w:pPr>
-      <w:r>
-        <w:rPr>
-          <w:rFonts w:ascii="Open Sans" w:eastAsia="Times New Roman" w:hAnsi="Open Sans" w:cs="Open Sans"/>
-          <w:color w:val="444444"/>
-          <w:sz w:val="21"/>
-          <w:szCs w:val="21"/>
-          <w:lang w:eastAsia="pt-BR"/>
-        </w:rPr>
-        <w:t xml:space="preserve">Faz </w:t>
-      </w:r>
-      <w:proofErr w:type="spellStart"/>
-      <w:r>
-        <w:rPr>
-          <w:rFonts w:ascii="Open Sans" w:eastAsia="Times New Roman" w:hAnsi="Open Sans" w:cs="Open Sans"/>
-          <w:color w:val="444444"/>
-          <w:sz w:val="21"/>
-          <w:szCs w:val="21"/>
-          <w:lang w:eastAsia="pt-BR"/>
-        </w:rPr>
-        <w:t>mentoring</w:t>
-      </w:r>
-      <w:proofErr w:type="spellEnd"/>
-      <w:r>
-        <w:rPr>
-          <w:rFonts w:ascii="Open Sans" w:eastAsia="Times New Roman" w:hAnsi="Open Sans" w:cs="Open Sans"/>
-          <w:color w:val="444444"/>
-          <w:sz w:val="21"/>
-          <w:szCs w:val="21"/>
-          <w:lang w:eastAsia="pt-BR"/>
-        </w:rPr>
-        <w:t>.</w:t>
-      </w:r>
-    </w:p>
-    <w:p>
-      <w:pPr>
-        <w:numPr>
-          <w:ilvl w:val="0"/>
-          <w:numId w:val="1"/>
-        </w:numPr>
-        <w:shd w:val="clear" w:color="auto" w:fill="FFFFFF"/>
-        <w:spacing w:before="100" w:beforeAutospacing="1" w:after="100" w:afterAutospacing="1" w:line="240" w:lineRule="auto"/>
-        <w:textAlignment w:val="baseline"/>
-        <w:rPr>
-          <w:rFonts w:ascii="Open Sans" w:eastAsia="Times New Roman" w:hAnsi="Open Sans" w:cs="Open Sans"/>
-          <w:color w:val="444444"/>
-          <w:sz w:val="21"/>
-          <w:szCs w:val="21"/>
-          <w:lang w:eastAsia="pt-BR"/>
-        </w:rPr>
-      </w:pPr>
-      <w:r>
-        <w:rPr>
-          <w:rFonts w:ascii="Open Sans" w:eastAsia="Times New Roman" w:hAnsi="Open Sans" w:cs="Open Sans"/>
-          <w:color w:val="444444"/>
-          <w:sz w:val="21"/>
-          <w:szCs w:val="21"/>
-          <w:lang w:eastAsia="pt-BR"/>
-        </w:rPr>
-        <w:t>Traz desafios à equipe.</w:t>
-      </w:r>
-    </w:p>
-    <w:p>
-      <w:pPr>
-        <w:numPr>
-          <w:ilvl w:val="0"/>
-          <w:numId w:val="1"/>
-        </w:numPr>
-        <w:shd w:val="clear" w:color="auto" w:fill="FFFFFF"/>
-        <w:spacing w:before="100" w:beforeAutospacing="1" w:after="100" w:afterAutospacing="1" w:line="240" w:lineRule="auto"/>
-        <w:textAlignment w:val="baseline"/>
-        <w:rPr>
-          <w:rFonts w:ascii="Open Sans" w:eastAsia="Times New Roman" w:hAnsi="Open Sans" w:cs="Open Sans"/>
-          <w:color w:val="444444"/>
-          <w:sz w:val="21"/>
-          <w:szCs w:val="21"/>
-          <w:lang w:eastAsia="pt-BR"/>
-        </w:rPr>
-      </w:pPr>
-      <w:r>
-        <w:rPr>
-          <w:rFonts w:ascii="Open Sans" w:eastAsia="Times New Roman" w:hAnsi="Open Sans" w:cs="Open Sans"/>
-          <w:color w:val="444444"/>
-          <w:sz w:val="21"/>
-          <w:szCs w:val="21"/>
-          <w:lang w:eastAsia="pt-BR"/>
-        </w:rPr>
-        <w:t>É um desenvolvedor exemplar.</w:t>
-      </w:r>
-    </w:p>
-    <w:p>
-      <w:pPr>
-        <w:numPr>
-          <w:ilvl w:val="0"/>
-          <w:numId w:val="1"/>
-        </w:numPr>
-        <w:shd w:val="clear" w:color="auto" w:fill="FFFFFF"/>
-        <w:spacing w:before="100" w:beforeAutospacing="1" w:after="100" w:afterAutospacing="1" w:line="240" w:lineRule="auto"/>
-        <w:textAlignment w:val="baseline"/>
-        <w:rPr>
-          <w:rFonts w:ascii="Open Sans" w:eastAsia="Times New Roman" w:hAnsi="Open Sans" w:cs="Open Sans"/>
-          <w:color w:val="444444"/>
-          <w:sz w:val="21"/>
-          <w:szCs w:val="21"/>
-          <w:lang w:eastAsia="pt-BR"/>
-        </w:rPr>
-      </w:pPr>
-      <w:r>
-        <w:rPr>
-          <w:rFonts w:ascii="Open Sans" w:eastAsia="Times New Roman" w:hAnsi="Open Sans" w:cs="Open Sans"/>
-          <w:color w:val="444444"/>
-          <w:sz w:val="21"/>
-          <w:szCs w:val="21"/>
-          <w:lang w:eastAsia="pt-BR"/>
-        </w:rPr>
-        <w:t>Gerencia expectativas.</w:t>
-      </w:r>
-    </w:p>
-    <w:p>
-      <w:pPr>
-        <w:numPr>
-          <w:ilvl w:val="0"/>
-          <w:numId w:val="1"/>
-        </w:numPr>
-        <w:shd w:val="clear" w:color="auto" w:fill="FFFFFF"/>
-        <w:spacing w:before="100" w:beforeAutospacing="1" w:after="100" w:afterAutospacing="1" w:line="240" w:lineRule="auto"/>
-        <w:textAlignment w:val="baseline"/>
-        <w:rPr>
-          <w:rFonts w:ascii="Open Sans" w:eastAsia="Times New Roman" w:hAnsi="Open Sans" w:cs="Open Sans"/>
-          <w:color w:val="444444"/>
-          <w:sz w:val="21"/>
-          <w:szCs w:val="21"/>
-          <w:lang w:eastAsia="pt-BR"/>
-        </w:rPr>
-      </w:pPr>
-      <w:r>
-        <w:rPr>
-          <w:rFonts w:ascii="Open Sans" w:eastAsia="Times New Roman" w:hAnsi="Open Sans" w:cs="Open Sans"/>
-          <w:color w:val="444444"/>
-          <w:sz w:val="21"/>
-          <w:szCs w:val="21"/>
-          <w:lang w:eastAsia="pt-BR"/>
-        </w:rPr>
-        <w:t>Tem uma boa reputação.</w:t>
-      </w:r>
-    </w:p>
-    <w:p>
-      <w:pPr>
-        <w:numPr>
-          <w:ilvl w:val="0"/>
-          <w:numId w:val="1"/>
-        </w:numPr>
-        <w:shd w:val="clear" w:color="auto" w:fill="FFFFFF"/>
-        <w:spacing w:before="100" w:beforeAutospacing="1" w:after="100" w:afterAutospacing="1" w:line="240" w:lineRule="auto"/>
-        <w:textAlignment w:val="baseline"/>
-        <w:rPr>
-          <w:rFonts w:ascii="Open Sans" w:eastAsia="Times New Roman" w:hAnsi="Open Sans" w:cs="Open Sans"/>
-          <w:color w:val="444444"/>
-          <w:sz w:val="21"/>
-          <w:szCs w:val="21"/>
-          <w:lang w:eastAsia="pt-BR"/>
-        </w:rPr>
-      </w:pPr>
-      <w:r>
-        <w:rPr>
-          <w:rFonts w:ascii="Open Sans" w:eastAsia="Times New Roman" w:hAnsi="Open Sans" w:cs="Open Sans"/>
-          <w:color w:val="444444"/>
-          <w:sz w:val="21"/>
-          <w:szCs w:val="21"/>
-          <w:lang w:eastAsia="pt-BR"/>
-        </w:rPr>
-        <w:t>É firme em relação à pressão e prazos.</w:t>
-      </w:r>
-    </w:p>
-    <w:p>
-      <w:pPr>
-        <w:numPr>
-          <w:ilvl w:val="0"/>
-          <w:numId w:val="1"/>
-        </w:numPr>
-        <w:shd w:val="clear" w:color="auto" w:fill="FFFFFF"/>
-        <w:spacing w:before="100" w:beforeAutospacing="1" w:after="100" w:afterAutospacing="1" w:line="240" w:lineRule="auto"/>
-        <w:textAlignment w:val="baseline"/>
-        <w:rPr>
-          <w:rFonts w:ascii="Open Sans" w:eastAsia="Times New Roman" w:hAnsi="Open Sans" w:cs="Open Sans"/>
-          <w:color w:val="444444"/>
-          <w:sz w:val="21"/>
-          <w:szCs w:val="21"/>
-          <w:lang w:eastAsia="pt-BR"/>
-        </w:rPr>
-      </w:pPr>
-      <w:r>
-        <w:rPr>
-          <w:rFonts w:ascii="Open Sans" w:eastAsia="Times New Roman" w:hAnsi="Open Sans" w:cs="Open Sans"/>
-          <w:color w:val="444444"/>
-          <w:sz w:val="21"/>
-          <w:szCs w:val="21"/>
-          <w:lang w:eastAsia="pt-BR"/>
-        </w:rPr>
-        <w:t>Troca favores com a equipe.</w:t>
-      </w:r>
-    </w:p>
-    <w:p>
-      <w:pPr>
-        <w:numPr>
-          <w:ilvl w:val="0"/>
-          <w:numId w:val="1"/>
-        </w:numPr>
-        <w:shd w:val="clear" w:color="auto" w:fill="FFFFFF"/>
-        <w:spacing w:before="100" w:beforeAutospacing="1" w:after="100" w:afterAutospacing="1" w:line="240" w:lineRule="auto"/>
-        <w:textAlignment w:val="baseline"/>
-        <w:rPr>
-          <w:rFonts w:ascii="Open Sans" w:eastAsia="Times New Roman" w:hAnsi="Open Sans" w:cs="Open Sans"/>
-          <w:color w:val="444444"/>
-          <w:sz w:val="21"/>
-          <w:szCs w:val="21"/>
-          <w:lang w:eastAsia="pt-BR"/>
-        </w:rPr>
-      </w:pPr>
-      <w:r>
-        <w:rPr>
-          <w:rFonts w:ascii="Open Sans" w:eastAsia="Times New Roman" w:hAnsi="Open Sans" w:cs="Open Sans"/>
-          <w:color w:val="444444"/>
-          <w:sz w:val="21"/>
-          <w:szCs w:val="21"/>
-          <w:lang w:eastAsia="pt-BR"/>
-        </w:rPr>
-        <w:t>É uma pessoa legal.</w:t>
-      </w:r>
-    </w:p>
-    <w:p>
-      <w:pPr>
-        <w:numPr>
-          <w:ilvl w:val="0"/>
-          <w:numId w:val="1"/>
-        </w:numPr>
-        <w:shd w:val="clear" w:color="auto" w:fill="FFFFFF"/>
-        <w:spacing w:before="100" w:beforeAutospacing="1" w:after="100" w:afterAutospacing="1" w:line="240" w:lineRule="auto"/>
-        <w:textAlignment w:val="baseline"/>
-        <w:rPr>
-          <w:rFonts w:ascii="Open Sans" w:eastAsia="Times New Roman" w:hAnsi="Open Sans" w:cs="Open Sans"/>
-          <w:color w:val="444444"/>
-          <w:sz w:val="21"/>
-          <w:szCs w:val="21"/>
-          <w:lang w:eastAsia="pt-BR"/>
-        </w:rPr>
-      </w:pPr>
-      <w:r>
-        <w:rPr>
-          <w:rFonts w:ascii="Open Sans" w:eastAsia="Times New Roman" w:hAnsi="Open Sans" w:cs="Open Sans"/>
-          <w:color w:val="444444"/>
-          <w:sz w:val="21"/>
-          <w:szCs w:val="21"/>
-          <w:lang w:eastAsia="pt-BR"/>
-        </w:rPr>
-        <w:t>Pede ajuda.</w:t>
-      </w:r>
-    </w:p>
-    <w:p>
-      <w:pPr>
-        <w:numPr>
-          <w:ilvl w:val="0"/>
-          <w:numId w:val="1"/>
-        </w:numPr>
-        <w:shd w:val="clear" w:color="auto" w:fill="FFFFFF"/>
-        <w:spacing w:before="100" w:beforeAutospacing="1" w:after="100" w:afterAutospacing="1" w:line="240" w:lineRule="auto"/>
-        <w:textAlignment w:val="baseline"/>
-        <w:rPr>
-          <w:rFonts w:ascii="Open Sans" w:eastAsia="Times New Roman" w:hAnsi="Open Sans" w:cs="Open Sans"/>
-          <w:color w:val="444444"/>
-          <w:sz w:val="21"/>
-          <w:szCs w:val="21"/>
-          <w:lang w:eastAsia="pt-BR"/>
-        </w:rPr>
-      </w:pPr>
-      <w:r>
-        <w:rPr>
-          <w:rFonts w:ascii="Open Sans" w:eastAsia="Times New Roman" w:hAnsi="Open Sans" w:cs="Open Sans"/>
-          <w:color w:val="444444"/>
-          <w:sz w:val="21"/>
-          <w:szCs w:val="21"/>
-          <w:lang w:eastAsia="pt-BR"/>
-        </w:rPr>
-        <w:t>Cria soluções simples e elegantes.</w:t>
-      </w:r>
-    </w:p>
-    <w:p>
-      <w:pPr>
-        <w:numPr>
-          <w:ilvl w:val="0"/>
-          <w:numId w:val="1"/>
-        </w:numPr>
-        <w:shd w:val="clear" w:color="auto" w:fill="FFFFFF"/>
-        <w:spacing w:before="100" w:beforeAutospacing="1" w:after="100" w:afterAutospacing="1" w:line="240" w:lineRule="auto"/>
-        <w:textAlignment w:val="baseline"/>
-        <w:rPr>
-          <w:rFonts w:ascii="Open Sans" w:eastAsia="Times New Roman" w:hAnsi="Open Sans" w:cs="Open Sans"/>
-          <w:color w:val="444444"/>
-          <w:sz w:val="21"/>
-          <w:szCs w:val="21"/>
-          <w:lang w:eastAsia="pt-BR"/>
-        </w:rPr>
-      </w:pPr>
-      <w:r>
-        <w:rPr>
-          <w:rFonts w:ascii="Open Sans" w:eastAsia="Times New Roman" w:hAnsi="Open Sans" w:cs="Open Sans"/>
-          <w:color w:val="444444"/>
-          <w:sz w:val="21"/>
-          <w:szCs w:val="21"/>
-          <w:lang w:eastAsia="pt-BR"/>
-        </w:rPr>
-        <w:t>É criativo.</w:t>
-      </w:r>
-    </w:p>
-    <w:p>
-      <w:pPr>
-        <w:numPr>
-          <w:ilvl w:val="0"/>
-          <w:numId w:val="1"/>
-        </w:numPr>
-        <w:shd w:val="clear" w:color="auto" w:fill="FFFFFF"/>
-        <w:spacing w:before="100" w:beforeAutospacing="1" w:after="100" w:afterAutospacing="1" w:line="240" w:lineRule="auto"/>
-        <w:textAlignment w:val="baseline"/>
-        <w:rPr>
-          <w:rFonts w:ascii="Open Sans" w:eastAsia="Times New Roman" w:hAnsi="Open Sans" w:cs="Open Sans"/>
-          <w:color w:val="444444"/>
-          <w:sz w:val="21"/>
-          <w:szCs w:val="21"/>
-          <w:lang w:eastAsia="pt-BR"/>
-        </w:rPr>
-      </w:pPr>
-      <w:r>
-        <w:rPr>
-          <w:rFonts w:ascii="Open Sans" w:eastAsia="Times New Roman" w:hAnsi="Open Sans" w:cs="Open Sans"/>
-          <w:color w:val="444444"/>
-          <w:sz w:val="21"/>
-          <w:szCs w:val="21"/>
-          <w:lang w:eastAsia="pt-BR"/>
-        </w:rPr>
-        <w:t>Antecipa necessidades.</w:t>
-      </w:r>
-    </w:p>
-    <w:p>
-      <w:pPr>
-        <w:numPr>
-          <w:ilvl w:val="0"/>
-          <w:numId w:val="1"/>
-        </w:numPr>
-        <w:shd w:val="clear" w:color="auto" w:fill="FFFFFF"/>
-        <w:spacing w:before="100" w:beforeAutospacing="1" w:after="100" w:afterAutospacing="1" w:line="240" w:lineRule="auto"/>
-        <w:textAlignment w:val="baseline"/>
-        <w:rPr>
-          <w:rFonts w:ascii="Open Sans" w:eastAsia="Times New Roman" w:hAnsi="Open Sans" w:cs="Open Sans"/>
-          <w:color w:val="444444"/>
-          <w:sz w:val="21"/>
-          <w:szCs w:val="21"/>
-          <w:lang w:eastAsia="pt-BR"/>
-        </w:rPr>
-      </w:pPr>
-      <w:r>
-        <w:rPr>
-          <w:rFonts w:ascii="Open Sans" w:eastAsia="Times New Roman" w:hAnsi="Open Sans" w:cs="Open Sans"/>
-          <w:color w:val="444444"/>
-          <w:sz w:val="21"/>
-          <w:szCs w:val="21"/>
-          <w:lang w:eastAsia="pt-BR"/>
-        </w:rPr>
-        <w:t xml:space="preserve">Faz </w:t>
-      </w:r>
-      <w:proofErr w:type="spellStart"/>
-      <w:r>
-        <w:rPr>
-          <w:rFonts w:ascii="Open Sans" w:eastAsia="Times New Roman" w:hAnsi="Open Sans" w:cs="Open Sans"/>
-          <w:color w:val="444444"/>
-          <w:sz w:val="21"/>
-          <w:szCs w:val="21"/>
-          <w:lang w:eastAsia="pt-BR"/>
-        </w:rPr>
-        <w:t>tradeoffs</w:t>
-      </w:r>
-      <w:proofErr w:type="spellEnd"/>
-      <w:r>
-        <w:rPr>
-          <w:rFonts w:ascii="Open Sans" w:eastAsia="Times New Roman" w:hAnsi="Open Sans" w:cs="Open Sans"/>
-          <w:color w:val="444444"/>
-          <w:sz w:val="21"/>
-          <w:szCs w:val="21"/>
-          <w:lang w:eastAsia="pt-BR"/>
-        </w:rPr>
-        <w:t>.</w:t>
-      </w:r>
-    </w:p>
-    <w:p>
-      <w:pPr>
-        <w:numPr>
-          <w:ilvl w:val="0"/>
-          <w:numId w:val="1"/>
-        </w:numPr>
-        <w:shd w:val="clear" w:color="auto" w:fill="FFFFFF"/>
-        <w:spacing w:before="100" w:beforeAutospacing="1" w:after="100" w:afterAutospacing="1" w:line="240" w:lineRule="auto"/>
-        <w:textAlignment w:val="baseline"/>
-        <w:rPr>
-          <w:rFonts w:ascii="Open Sans" w:eastAsia="Times New Roman" w:hAnsi="Open Sans" w:cs="Open Sans"/>
-          <w:color w:val="444444"/>
-          <w:sz w:val="21"/>
-          <w:szCs w:val="21"/>
-          <w:lang w:eastAsia="pt-BR"/>
-        </w:rPr>
-      </w:pPr>
-      <w:r>
-        <w:rPr>
-          <w:rFonts w:ascii="Open Sans" w:eastAsia="Times New Roman" w:hAnsi="Open Sans" w:cs="Open Sans"/>
-          <w:color w:val="444444"/>
-          <w:sz w:val="21"/>
-          <w:szCs w:val="21"/>
-          <w:lang w:eastAsia="pt-BR"/>
-        </w:rPr>
-        <w:t>Atento à detalhes.</w:t>
-      </w:r>
-    </w:p>
-    <w:p>
-      <w:pPr>
-        <w:numPr>
-          <w:ilvl w:val="0"/>
-          <w:numId w:val="1"/>
-        </w:numPr>
-        <w:shd w:val="clear" w:color="auto" w:fill="FFFFFF"/>
-        <w:spacing w:before="100" w:beforeAutospacing="1" w:after="100" w:afterAutospacing="1" w:line="240" w:lineRule="auto"/>
-        <w:textAlignment w:val="baseline"/>
-        <w:rPr>
-          <w:rFonts w:ascii="Open Sans" w:eastAsia="Times New Roman" w:hAnsi="Open Sans" w:cs="Open Sans"/>
-          <w:color w:val="444444"/>
-          <w:sz w:val="21"/>
-          <w:szCs w:val="21"/>
-          <w:lang w:eastAsia="pt-BR"/>
-        </w:rPr>
-      </w:pPr>
-      <w:r>
-        <w:rPr>
-          <w:rFonts w:ascii="Open Sans" w:eastAsia="Times New Roman" w:hAnsi="Open Sans" w:cs="Open Sans"/>
-          <w:color w:val="444444"/>
-          <w:sz w:val="21"/>
-          <w:szCs w:val="21"/>
-          <w:lang w:eastAsia="pt-BR"/>
-        </w:rPr>
-        <w:t>Conhece bem o código.</w:t>
-      </w:r>
-    </w:p>
-    <w:p>
-      <w:pPr>
-        <w:numPr>
-          <w:ilvl w:val="0"/>
-          <w:numId w:val="1"/>
-        </w:numPr>
-        <w:shd w:val="clear" w:color="auto" w:fill="FFFFFF"/>
-        <w:spacing w:before="100" w:beforeAutospacing="1" w:after="100" w:afterAutospacing="1" w:line="240" w:lineRule="auto"/>
-        <w:textAlignment w:val="baseline"/>
-        <w:rPr>
-          <w:rFonts w:ascii="Open Sans" w:eastAsia="Times New Roman" w:hAnsi="Open Sans" w:cs="Open Sans"/>
-          <w:color w:val="444444"/>
-          <w:sz w:val="21"/>
-          <w:szCs w:val="21"/>
-          <w:lang w:eastAsia="pt-BR"/>
-        </w:rPr>
-      </w:pPr>
-      <w:r>
-        <w:rPr>
-          <w:rFonts w:ascii="Open Sans" w:eastAsia="Times New Roman" w:hAnsi="Open Sans" w:cs="Open Sans"/>
-          <w:color w:val="444444"/>
-          <w:sz w:val="21"/>
-          <w:szCs w:val="21"/>
-          <w:lang w:eastAsia="pt-BR"/>
-        </w:rPr>
-        <w:t>Cria software fácil de ser evoluído.</w:t>
-      </w:r>
-    </w:p>
-    <w:p>
-      <w:pPr>
-        <w:numPr>
-          <w:ilvl w:val="0"/>
-          <w:numId w:val="1"/>
-        </w:numPr>
-        <w:shd w:val="clear" w:color="auto" w:fill="FFFFFF"/>
-        <w:spacing w:before="100" w:beforeAutospacing="1" w:after="100" w:afterAutospacing="1" w:line="240" w:lineRule="auto"/>
-        <w:textAlignment w:val="baseline"/>
-        <w:rPr>
-          <w:rFonts w:ascii="Open Sans" w:eastAsia="Times New Roman" w:hAnsi="Open Sans" w:cs="Open Sans"/>
-          <w:color w:val="444444"/>
-          <w:sz w:val="21"/>
-          <w:szCs w:val="21"/>
-          <w:lang w:eastAsia="pt-BR"/>
-        </w:rPr>
-      </w:pPr>
-      <w:r>
-        <w:rPr>
-          <w:rFonts w:ascii="Open Sans" w:eastAsia="Times New Roman" w:hAnsi="Open Sans" w:cs="Open Sans"/>
-          <w:color w:val="444444"/>
-          <w:sz w:val="21"/>
-          <w:szCs w:val="21"/>
-          <w:lang w:eastAsia="pt-BR"/>
-        </w:rPr>
-        <w:t>Pensa não só no curto prazo, mas também no longo prazo.</w:t>
-      </w:r>
-    </w:p>
-    <w:p>
-      <w:pPr>
-        <w:numPr>
-          <w:ilvl w:val="0"/>
-          <w:numId w:val="1"/>
-        </w:numPr>
-        <w:shd w:val="clear" w:color="auto" w:fill="FFFFFF"/>
-        <w:spacing w:before="100" w:beforeAutospacing="1" w:after="100" w:afterAutospacing="1" w:line="240" w:lineRule="auto"/>
-        <w:textAlignment w:val="baseline"/>
-        <w:rPr>
-          <w:rFonts w:ascii="Open Sans" w:eastAsia="Times New Roman" w:hAnsi="Open Sans" w:cs="Open Sans"/>
-          <w:color w:val="444444"/>
-          <w:sz w:val="21"/>
-          <w:szCs w:val="21"/>
-          <w:lang w:eastAsia="pt-BR"/>
-        </w:rPr>
-      </w:pPr>
-      <w:r>
-        <w:rPr>
-          <w:rFonts w:ascii="Open Sans" w:eastAsia="Times New Roman" w:hAnsi="Open Sans" w:cs="Open Sans"/>
-          <w:color w:val="444444"/>
-          <w:sz w:val="21"/>
-          <w:szCs w:val="21"/>
-          <w:lang w:eastAsia="pt-BR"/>
-        </w:rPr>
         <w:t>Constrói software com cuidado, por exemplo, usando testes automatizados.</w:t>
       </w:r>
     </w:p>
@@ -2078,47 +1163,7 @@
           <w:sz w:val="18"/>
           <w:szCs w:val="18"/>
         </w:rPr>
-        <w:t xml:space="preserve">O que é um </w:t>
-      </w:r>
-      <w:proofErr w:type="spellStart"/>
-      <w:r>
-        <w:rPr>
-          <w:rFonts w:ascii="Arial" w:hAnsi="Arial" w:cs="Arial"/>
-          <w:color w:val="7B7B76"/>
-          <w:sz w:val="18"/>
-          <w:szCs w:val="18"/>
-        </w:rPr>
-        <w:t>enheiro</w:t>
-      </w:r>
-      <w:proofErr w:type="spellEnd"/>
-      <w:r>
-        <w:rPr>
-          <w:rFonts w:ascii="Arial" w:hAnsi="Arial" w:cs="Arial"/>
-          <w:color w:val="7B7B76"/>
-          <w:sz w:val="18"/>
-          <w:szCs w:val="18"/>
-        </w:rPr>
-        <w:t xml:space="preserve"> de </w:t>
-      </w:r>
-      <w:proofErr w:type="gramStart"/>
-      <w:r>
-        <w:rPr>
-          <w:rFonts w:ascii="Arial" w:hAnsi="Arial" w:cs="Arial"/>
-          <w:color w:val="7B7B76"/>
-          <w:sz w:val="18"/>
-          <w:szCs w:val="18"/>
-        </w:rPr>
-        <w:t>softwares....</w:t>
-      </w:r>
-      <w:proofErr w:type="gramEnd"/>
-      <w:r>
-        <w:rPr>
-          <w:rFonts w:ascii="Arial" w:hAnsi="Arial" w:cs="Arial"/>
-          <w:color w:val="7B7B76"/>
-          <w:sz w:val="18"/>
-          <w:szCs w:val="18"/>
-        </w:rPr>
-        <w:t>.</w:t>
+        <w:t>O que é um enheiro de softwares.....</w:t>
       </w:r>
     </w:p>
     <w:p>
@@ -2169,9 +1214,8 @@
           <w:szCs w:val="18"/>
           <w:shd w:val="clear" w:color="auto" w:fill="FFFFFF"/>
         </w:rPr>
-        <w:t xml:space="preserve">Confiança e para </w:t>
-      </w:r>
-      <w:proofErr w:type="spellStart"/>
+        <w:t xml:space="preserve">Confiança e para confiaça conhecimento </w:t>
+      </w:r>
       <w:r>
         <w:rPr>
           <w:rFonts w:ascii="Verdana" w:hAnsi="Verdana"/>
@@ -2182,10 +1226,11 @@
           <w:szCs w:val="18"/>
           <w:shd w:val="clear" w:color="auto" w:fill="FFFFFF"/>
         </w:rPr>
-        <w:t>confiaça</w:t>
-      </w:r>
-      <w:proofErr w:type="spellEnd"/>
-      <w:r>
+        <w:t>técnico.</w:t>
+      </w:r>
+    </w:p>
+    <w:p>
+      <w:pPr>
         <w:rPr>
           <w:rFonts w:ascii="Verdana" w:hAnsi="Verdana"/>
           <w:i/>
@@ -2195,8 +1240,17 @@
           <w:szCs w:val="18"/>
           <w:shd w:val="clear" w:color="auto" w:fill="FFFFFF"/>
         </w:rPr>
-        <w:t xml:space="preserve"> conhecimento </w:t>
-      </w:r>
+      </w:pPr>
+    </w:p>
+    <w:p>
+      <w:pPr>
+        <w:rPr>
+          <w:rFonts w:ascii="Arial" w:hAnsi="Arial" w:cs="Arial"/>
+          <w:color w:val="7B7B76"/>
+          <w:sz w:val="18"/>
+          <w:szCs w:val="18"/>
+        </w:rPr>
+      </w:pPr>
       <w:r>
         <w:rPr>
           <w:rFonts w:ascii="Verdana" w:hAnsi="Verdana"/>
@@ -2207,42 +1261,6 @@
           <w:szCs w:val="18"/>
           <w:shd w:val="clear" w:color="auto" w:fill="FFFFFF"/>
         </w:rPr>
-        <w:t>técnico.</w:t>
-      </w:r>
-    </w:p>
-    <w:p>
-      <w:pPr>
-        <w:rPr>
-          <w:rFonts w:ascii="Verdana" w:hAnsi="Verdana"/>
-          <w:i/>
-          <w:iCs/>
-          <w:color w:val="000000"/>
-          <w:sz w:val="18"/>
-          <w:szCs w:val="18"/>
-          <w:shd w:val="clear" w:color="auto" w:fill="FFFFFF"/>
-        </w:rPr>
-      </w:pPr>
-    </w:p>
-    <w:p>
-      <w:pPr>
-        <w:rPr>
-          <w:rFonts w:ascii="Arial" w:hAnsi="Arial" w:cs="Arial"/>
-          <w:color w:val="7B7B76"/>
-          <w:sz w:val="18"/>
-          <w:szCs w:val="18"/>
-        </w:rPr>
-      </w:pPr>
-      <w:r>
-        <w:rPr>
-          <w:rFonts w:ascii="Verdana" w:hAnsi="Verdana"/>
-          <w:i/>
-          <w:iCs/>
-          <w:color w:val="000000"/>
-          <w:sz w:val="18"/>
-          <w:szCs w:val="18"/>
-          <w:shd w:val="clear" w:color="auto" w:fill="FFFFFF"/>
-        </w:rPr>
-        <w:lastRenderedPageBreak/>
         <w:t>Flexibilidade resulta em software de qualidade</w:t>
       </w:r>
     </w:p>
@@ -2298,7 +1316,6 @@
         </w:rPr>
         <w:t>O profissional que deseja ser um bom engenheiro de software deve ter em mente conhecimentos sobre linguagens de programação, banco de dados, ferramentas de desenvolvimento, API (</w:t>
       </w:r>
-      <w:proofErr w:type="spellStart"/>
       <w:r>
         <w:rPr>
           <w:rFonts w:ascii="Verdana" w:eastAsia="Times New Roman" w:hAnsi="Verdana" w:cs="Times New Roman"/>
@@ -2309,46 +1326,7 @@
           <w:szCs w:val="20"/>
           <w:lang w:eastAsia="pt-BR"/>
         </w:rPr>
-        <w:t>Application</w:t>
-      </w:r>
-      <w:proofErr w:type="spellEnd"/>
-      <w:r>
-        <w:rPr>
-          <w:rFonts w:ascii="Verdana" w:eastAsia="Times New Roman" w:hAnsi="Verdana" w:cs="Times New Roman"/>
-          <w:i/>
-          <w:iCs/>
-          <w:color w:val="000000"/>
-          <w:sz w:val="20"/>
-          <w:szCs w:val="20"/>
-          <w:lang w:eastAsia="pt-BR"/>
-        </w:rPr>
-        <w:t xml:space="preserve"> </w:t>
-      </w:r>
-      <w:proofErr w:type="spellStart"/>
-      <w:r>
-        <w:rPr>
-          <w:rFonts w:ascii="Verdana" w:eastAsia="Times New Roman" w:hAnsi="Verdana" w:cs="Times New Roman"/>
-          <w:i/>
-          <w:iCs/>
-          <w:color w:val="000000"/>
-          <w:sz w:val="20"/>
-          <w:szCs w:val="20"/>
-          <w:lang w:eastAsia="pt-BR"/>
-        </w:rPr>
-        <w:t>Programming</w:t>
-      </w:r>
-      <w:proofErr w:type="spellEnd"/>
-      <w:r>
-        <w:rPr>
-          <w:rFonts w:ascii="Verdana" w:eastAsia="Times New Roman" w:hAnsi="Verdana" w:cs="Times New Roman"/>
-          <w:i/>
-          <w:iCs/>
-          <w:color w:val="000000"/>
-          <w:sz w:val="20"/>
-          <w:szCs w:val="20"/>
-          <w:lang w:eastAsia="pt-BR"/>
-        </w:rPr>
-        <w:t xml:space="preserve"> Interface</w:t>
+        <w:t>Application Programming Interface</w:t>
       </w:r>
       <w:r>
         <w:rPr>
@@ -2473,6 +1451,7 @@
           <w:szCs w:val="20"/>
           <w:lang w:eastAsia="pt-BR"/>
         </w:rPr>
+        <w:lastRenderedPageBreak/>
         <w:t>Posto isso, é sempre importante que um engenheiro de software frequente cursos e treinamentos na área ou ainda uma pós-graduação, o que é muito valorizado na profissão.</w:t>
       </w:r>
     </w:p>
@@ -2792,73 +1771,7 @@
           <w:szCs w:val="20"/>
           <w:lang w:eastAsia="pt-BR"/>
         </w:rPr>
-        <w:t xml:space="preserve">Os engenheiros de software devem possuir conhecimentos sólidos sobre linguagens de programação, segurança da informação, banco de dados, </w:t>
-      </w:r>
-      <w:proofErr w:type="spellStart"/>
-      <w:r>
-        <w:rPr>
-          <w:rFonts w:ascii="Verdana" w:eastAsia="Times New Roman" w:hAnsi="Verdana" w:cs="Times New Roman"/>
-          <w:color w:val="000000"/>
-          <w:sz w:val="20"/>
-          <w:szCs w:val="20"/>
-          <w:lang w:eastAsia="pt-BR"/>
-        </w:rPr>
-        <w:t>Unified</w:t>
-      </w:r>
-      <w:proofErr w:type="spellEnd"/>
-      <w:r>
-        <w:rPr>
-          <w:rFonts w:ascii="Verdana" w:eastAsia="Times New Roman" w:hAnsi="Verdana" w:cs="Times New Roman"/>
-          <w:color w:val="000000"/>
-          <w:sz w:val="20"/>
-          <w:szCs w:val="20"/>
-          <w:lang w:eastAsia="pt-BR"/>
-        </w:rPr>
-        <w:t xml:space="preserve"> </w:t>
-      </w:r>
-      <w:proofErr w:type="spellStart"/>
-      <w:r>
-        <w:rPr>
-          <w:rFonts w:ascii="Verdana" w:eastAsia="Times New Roman" w:hAnsi="Verdana" w:cs="Times New Roman"/>
-          <w:color w:val="000000"/>
-          <w:sz w:val="20"/>
-          <w:szCs w:val="20"/>
-          <w:lang w:eastAsia="pt-BR"/>
-        </w:rPr>
-        <w:t>Modeling</w:t>
-      </w:r>
-      <w:proofErr w:type="spellEnd"/>
-      <w:r>
-        <w:rPr>
-          <w:rFonts w:ascii="Verdana" w:eastAsia="Times New Roman" w:hAnsi="Verdana" w:cs="Times New Roman"/>
-          <w:color w:val="000000"/>
-          <w:sz w:val="20"/>
-          <w:szCs w:val="20"/>
-          <w:lang w:eastAsia="pt-BR"/>
-        </w:rPr>
-        <w:t xml:space="preserve"> </w:t>
-      </w:r>
-      <w:proofErr w:type="spellStart"/>
-      <w:r>
-        <w:rPr>
-          <w:rFonts w:ascii="Verdana" w:eastAsia="Times New Roman" w:hAnsi="Verdana" w:cs="Times New Roman"/>
-          <w:color w:val="000000"/>
-          <w:sz w:val="20"/>
-          <w:szCs w:val="20"/>
-          <w:lang w:eastAsia="pt-BR"/>
-        </w:rPr>
-        <w:t>Language</w:t>
-      </w:r>
-      <w:proofErr w:type="spellEnd"/>
-      <w:r>
-        <w:rPr>
-          <w:rFonts w:ascii="Verdana" w:eastAsia="Times New Roman" w:hAnsi="Verdana" w:cs="Times New Roman"/>
-          <w:color w:val="000000"/>
-          <w:sz w:val="20"/>
-          <w:szCs w:val="20"/>
-          <w:lang w:eastAsia="pt-BR"/>
-        </w:rPr>
-        <w:t xml:space="preserve"> (UML), API e qualidade e maturidade de software, entre outras, o que faz das certificações um forte diferencial no currículo.</w:t>
+        <w:t>Os engenheiros de software devem possuir conhecimentos sólidos sobre linguagens de programação, segurança da informação, banco de dados, Unified Modeling Language (UML), API e qualidade e maturidade de software, entre outras, o que faz das certificações um forte diferencial no currículo.</w:t>
       </w:r>
     </w:p>
     <w:p>
@@ -2883,7 +1796,6 @@
           <w:szCs w:val="20"/>
           <w:lang w:eastAsia="pt-BR"/>
         </w:rPr>
-        <w:lastRenderedPageBreak/>
         <w:t xml:space="preserve">Quem pretende exercer a função de engenheiro de software, deve ter em mente as principais certificações que valorizam a profissão. </w:t>
       </w:r>
       <w:r>
@@ -2894,95 +1806,7 @@
           <w:szCs w:val="20"/>
           <w:lang w:val="en-US" w:eastAsia="pt-BR"/>
         </w:rPr>
-        <w:t xml:space="preserve">As </w:t>
-      </w:r>
-      <w:proofErr w:type="spellStart"/>
-      <w:r>
-        <w:rPr>
-          <w:rFonts w:ascii="Verdana" w:eastAsia="Times New Roman" w:hAnsi="Verdana" w:cs="Times New Roman"/>
-          <w:color w:val="000000"/>
-          <w:sz w:val="20"/>
-          <w:szCs w:val="20"/>
-          <w:lang w:val="en-US" w:eastAsia="pt-BR"/>
-        </w:rPr>
-        <w:t>mais</w:t>
-      </w:r>
-      <w:proofErr w:type="spellEnd"/>
-      <w:r>
-        <w:rPr>
-          <w:rFonts w:ascii="Verdana" w:eastAsia="Times New Roman" w:hAnsi="Verdana" w:cs="Times New Roman"/>
-          <w:color w:val="000000"/>
-          <w:sz w:val="20"/>
-          <w:szCs w:val="20"/>
-          <w:lang w:val="en-US" w:eastAsia="pt-BR"/>
-        </w:rPr>
-        <w:t xml:space="preserve"> </w:t>
-      </w:r>
-      <w:proofErr w:type="spellStart"/>
-      <w:r>
-        <w:rPr>
-          <w:rFonts w:ascii="Verdana" w:eastAsia="Times New Roman" w:hAnsi="Verdana" w:cs="Times New Roman"/>
-          <w:color w:val="000000"/>
-          <w:sz w:val="20"/>
-          <w:szCs w:val="20"/>
-          <w:lang w:val="en-US" w:eastAsia="pt-BR"/>
-        </w:rPr>
-        <w:t>recomendadas</w:t>
-      </w:r>
-      <w:proofErr w:type="spellEnd"/>
-      <w:r>
-        <w:rPr>
-          <w:rFonts w:ascii="Verdana" w:eastAsia="Times New Roman" w:hAnsi="Verdana" w:cs="Times New Roman"/>
-          <w:color w:val="000000"/>
-          <w:sz w:val="20"/>
-          <w:szCs w:val="20"/>
-          <w:lang w:val="en-US" w:eastAsia="pt-BR"/>
-        </w:rPr>
-        <w:t xml:space="preserve">, </w:t>
-      </w:r>
-      <w:proofErr w:type="spellStart"/>
-      <w:r>
-        <w:rPr>
-          <w:rFonts w:ascii="Verdana" w:eastAsia="Times New Roman" w:hAnsi="Verdana" w:cs="Times New Roman"/>
-          <w:color w:val="000000"/>
-          <w:sz w:val="20"/>
-          <w:szCs w:val="20"/>
-          <w:lang w:val="en-US" w:eastAsia="pt-BR"/>
-        </w:rPr>
-        <w:t>inicialmente</w:t>
-      </w:r>
-      <w:proofErr w:type="spellEnd"/>
-      <w:r>
-        <w:rPr>
-          <w:rFonts w:ascii="Verdana" w:eastAsia="Times New Roman" w:hAnsi="Verdana" w:cs="Times New Roman"/>
-          <w:color w:val="000000"/>
-          <w:sz w:val="20"/>
-          <w:szCs w:val="20"/>
-          <w:lang w:val="en-US" w:eastAsia="pt-BR"/>
-        </w:rPr>
-        <w:t xml:space="preserve">, </w:t>
-      </w:r>
-      <w:proofErr w:type="spellStart"/>
-      <w:r>
-        <w:rPr>
-          <w:rFonts w:ascii="Verdana" w:eastAsia="Times New Roman" w:hAnsi="Verdana" w:cs="Times New Roman"/>
-          <w:color w:val="000000"/>
-          <w:sz w:val="20"/>
-          <w:szCs w:val="20"/>
-          <w:lang w:val="en-US" w:eastAsia="pt-BR"/>
-        </w:rPr>
-        <w:t>são</w:t>
-      </w:r>
-      <w:proofErr w:type="spellEnd"/>
-      <w:r>
-        <w:rPr>
-          <w:rFonts w:ascii="Verdana" w:eastAsia="Times New Roman" w:hAnsi="Verdana" w:cs="Times New Roman"/>
-          <w:color w:val="000000"/>
-          <w:sz w:val="20"/>
-          <w:szCs w:val="20"/>
-          <w:lang w:val="en-US" w:eastAsia="pt-BR"/>
-        </w:rPr>
-        <w:t xml:space="preserve"> a </w:t>
+        <w:t>As mais recomendadas, inicialmente, são a </w:t>
       </w:r>
       <w:hyperlink r:id="rId5" w:history="1">
         <w:r>
@@ -3076,29 +1900,7 @@
           <w:szCs w:val="20"/>
           <w:lang w:eastAsia="pt-BR"/>
         </w:rPr>
-        <w:t xml:space="preserve">Em geral, qualquer certificação na área de desenvolvimento regulada pela IEEE é muito </w:t>
-      </w:r>
-      <w:proofErr w:type="gramStart"/>
-      <w:r>
-        <w:rPr>
-          <w:rFonts w:ascii="Verdana" w:eastAsia="Times New Roman" w:hAnsi="Verdana" w:cs="Times New Roman"/>
-          <w:color w:val="000000"/>
-          <w:sz w:val="20"/>
-          <w:szCs w:val="20"/>
-          <w:lang w:eastAsia="pt-BR"/>
-        </w:rPr>
-        <w:t>bem vinda</w:t>
-      </w:r>
-      <w:proofErr w:type="gramEnd"/>
-      <w:r>
-        <w:rPr>
-          <w:rFonts w:ascii="Verdana" w:eastAsia="Times New Roman" w:hAnsi="Verdana" w:cs="Times New Roman"/>
-          <w:color w:val="000000"/>
-          <w:sz w:val="20"/>
-          <w:szCs w:val="20"/>
-          <w:lang w:eastAsia="pt-BR"/>
-        </w:rPr>
-        <w:t xml:space="preserve"> ao currículo de um engenheiro de software.</w:t>
+        <w:t>Em geral, qualquer certificação na área de desenvolvimento regulada pela IEEE é muito bem vinda ao currículo de um engenheiro de software.</w:t>
       </w:r>
     </w:p>
     <w:p>
@@ -3115,27 +1917,15 @@
           <w:lang w:eastAsia="pt-BR"/>
         </w:rPr>
       </w:pPr>
-      <w:proofErr w:type="gramStart"/>
-      <w:r>
-        <w:rPr>
-          <w:rFonts w:ascii="Verdana" w:eastAsia="Times New Roman" w:hAnsi="Verdana" w:cs="Times New Roman"/>
-          <w:color w:val="000000"/>
-          <w:sz w:val="20"/>
-          <w:szCs w:val="20"/>
-          <w:lang w:eastAsia="pt-BR"/>
-        </w:rPr>
-        <w:t>o</w:t>
-      </w:r>
-      <w:proofErr w:type="gramEnd"/>
-      <w:r>
-        <w:rPr>
-          <w:rFonts w:ascii="Verdana" w:eastAsia="Times New Roman" w:hAnsi="Verdana" w:cs="Times New Roman"/>
-          <w:color w:val="000000"/>
-          <w:sz w:val="20"/>
-          <w:szCs w:val="20"/>
-          <w:lang w:eastAsia="pt-BR"/>
-        </w:rPr>
-        <w:t xml:space="preserve"> engenheiro de software tem como função criar, manter e auditar metodologias de desenvolvimento de sistemas, além de, claro, desenvolvê-lo.</w:t>
+      <w:r>
+        <w:rPr>
+          <w:rFonts w:ascii="Verdana" w:eastAsia="Times New Roman" w:hAnsi="Verdana" w:cs="Times New Roman"/>
+          <w:color w:val="000000"/>
+          <w:sz w:val="20"/>
+          <w:szCs w:val="20"/>
+          <w:lang w:eastAsia="pt-BR"/>
+        </w:rPr>
+        <w:t>o engenheiro de software tem como função criar, manter e auditar metodologias de desenvolvimento de sistemas, além de, claro, desenvolvê-lo.</w:t>
       </w:r>
     </w:p>
     <w:p>
@@ -3233,29 +2023,7 @@
           <w:szCs w:val="20"/>
           <w:lang w:eastAsia="pt-BR"/>
         </w:rPr>
-        <w:t xml:space="preserve">Nos EUA, segundo uma pesquisa do indeed.com, um engenheiro de software recebe em média 90 mil dólares anuais (7,5 mil por mês), sendo um engenheiro </w:t>
-      </w:r>
-      <w:proofErr w:type="spellStart"/>
-      <w:r>
-        <w:rPr>
-          <w:rFonts w:ascii="Verdana" w:eastAsia="Times New Roman" w:hAnsi="Verdana" w:cs="Times New Roman"/>
-          <w:color w:val="000000"/>
-          <w:sz w:val="20"/>
-          <w:szCs w:val="20"/>
-          <w:lang w:eastAsia="pt-BR"/>
-        </w:rPr>
-        <w:t>junior</w:t>
-      </w:r>
-      <w:proofErr w:type="spellEnd"/>
-      <w:r>
-        <w:rPr>
-          <w:rFonts w:ascii="Verdana" w:eastAsia="Times New Roman" w:hAnsi="Verdana" w:cs="Times New Roman"/>
-          <w:color w:val="000000"/>
-          <w:sz w:val="20"/>
-          <w:szCs w:val="20"/>
-          <w:lang w:eastAsia="pt-BR"/>
-        </w:rPr>
-        <w:t xml:space="preserve"> o salário médio de 58 mil anuais e um sênior de 105 mil anuais.</w:t>
+        <w:t>Nos EUA, segundo uma pesquisa do indeed.com, um engenheiro de software recebe em média 90 mil dólares anuais (7,5 mil por mês), sendo um engenheiro junior o salário médio de 58 mil anuais e um sênior de 105 mil anuais.</w:t>
       </w:r>
     </w:p>
     <w:p>
@@ -3280,6 +2048,7 @@
           <w:szCs w:val="20"/>
           <w:lang w:eastAsia="pt-BR"/>
         </w:rPr>
+        <w:lastRenderedPageBreak/>
         <w:t>Além disso, a profissão de engenheiro de software sempre está no topo, quando se trata das melhores profissões para se trabalhar. Neste ano, a profissão ganhou o </w:t>
       </w:r>
       <w:hyperlink r:id="rId9" w:history="1">
@@ -4436,6 +3205,17 @@
       <w:u w:val="single"/>
     </w:rPr>
   </w:style>
+  <w:style w:type="paragraph" w:styleId="PargrafodaLista">
+    <w:name w:val="List Paragraph"/>
+    <w:basedOn w:val="Normal"/>
+    <w:uiPriority w:val="34"/>
+    <w:qFormat/>
+    <w:rsid w:val="00164F48"/>
+    <w:pPr>
+      <w:ind w:left="720"/>
+      <w:contextualSpacing/>
+    </w:pPr>
+  </w:style>
 </w:styles>
 </file>
 

</xml_diff>